<commit_message>
More changes to my part of the writeup
</commit_message>
<xml_diff>
--- a/Proposal/Proposal_Text_Bryan.docx
+++ b/Proposal/Proposal_Text_Bryan.docx
@@ -36,6 +36,12 @@
         </w:rPr>
         <w:t xml:space="preserve"> </w:t>
       </w:r>
+      <w:r>
+        <w:rPr>
+          <w:bCs/>
+        </w:rPr>
+        <w:t xml:space="preserve">To achieve the research questions stated above, there are several </w:t>
+      </w:r>
     </w:p>
     <w:p>
       <w:pPr>
@@ -69,13 +75,7 @@
         <w:t>dizzying</w:t>
       </w:r>
       <w:r>
-        <w:t xml:space="preserve"> pace and with new data processing frameworks including MapReduce and Spark, researchers in the field of software engineering are able to mine larger repositories of code </w:t>
-      </w:r>
-      <w:r>
-        <w:t>data.</w:t>
-      </w:r>
-      <w:r>
-        <w:t xml:space="preserve"> Despite this advantage, developing mining programs using frameworks such as MapReduce tends to be far too low level and time-consuming for the needs of </w:t>
+        <w:t xml:space="preserve"> pace and with new data processing frameworks including MapReduce and Spark, researchers in the field of software engineering are able to mine larger repositories of code data. Despite this advantage, developing mining programs using frameworks such as MapReduce tends to be far too low level and time-consuming for the needs of </w:t>
       </w:r>
       <w:r>
         <w:t>researchers</w:t>
@@ -93,19 +93,13 @@
         <w:t xml:space="preserve">developed by </w:t>
       </w:r>
       <w:r>
-        <w:t>r</w:t>
-      </w:r>
-      <w:r>
-        <w:t>esearchers at Iowa State University</w:t>
+        <w:t>researchers at Iowa State University</w:t>
       </w:r>
       <w:r>
         <w:t xml:space="preserve">, is a </w:t>
       </w:r>
       <w:r>
-        <w:t>do</w:t>
-      </w:r>
-      <w:r>
-        <w:t>main specific language (DSL) called Boa</w:t>
+        <w:t>domain specific language (DSL) called Boa</w:t>
       </w:r>
       <w:r>
         <w:t xml:space="preserve">. By using a well-defined schema, users can write queries that can pull data from different version control systems in a uniform way </w:t>
@@ -115,6 +109,7 @@
           <w:id w:val="-1409378421"/>
           <w:citation/>
         </w:sdtPr>
+        <w:sdtEndPr/>
         <w:sdtContent>
           <w:r>
             <w:fldChar w:fldCharType="begin"/>
@@ -155,10 +150,7 @@
         <w:t>What makes this attractive is that, in addition to the Boa</w:t>
       </w:r>
       <w:r>
-        <w:t xml:space="preserve"> DSL, re</w:t>
-      </w:r>
-      <w:r>
-        <w:t>searchers at Iowa State developed a repository of</w:t>
+        <w:t xml:space="preserve"> DSL, researchers at Iowa State developed a repository of</w:t>
       </w:r>
       <w:r>
         <w:t xml:space="preserve"> GitHub data from September, 2013</w:t>
@@ -174,6 +166,7 @@
           <w:id w:val="-236324812"/>
           <w:citation/>
         </w:sdtPr>
+        <w:sdtEndPr/>
         <w:sdtContent>
           <w:r>
             <w:fldChar w:fldCharType="begin"/>
@@ -224,10 +217,7 @@
         <w:t xml:space="preserve"> and Boa queries targeting the data are run on a Hadoop cluster</w:t>
       </w:r>
       <w:r>
-        <w:t xml:space="preserve">. </w:t>
-      </w:r>
-      <w:r>
-        <w:t xml:space="preserve">Despite the drawback of not being local, there are advantages such as being able to offload computational power and being able to submit </w:t>
+        <w:t xml:space="preserve">. Despite the drawback of not being local, there are advantages such as being able to offload computational power and being able to submit </w:t>
       </w:r>
       <w:r>
         <w:t xml:space="preserve">Boa </w:t>
@@ -278,6 +268,7 @@
           <w:id w:val="-104038366"/>
           <w:citation/>
         </w:sdtPr>
+        <w:sdtEndPr/>
         <w:sdtContent>
           <w:r>
             <w:fldChar w:fldCharType="begin"/>
@@ -329,7 +320,75 @@
         <w:tab/>
       </w:r>
       <w:r>
-        <w:t xml:space="preserve">An extra component delivered by this project will be a software tool that will attempt to automate the methodology described above. </w:t>
+        <w:t>An extra component delivered by this project will be a software tool that will attempt to automate</w:t>
+      </w:r>
+      <w:r>
+        <w:t xml:space="preserve"> part of</w:t>
+      </w:r>
+      <w:r>
+        <w:t xml:space="preserve"> the methodology described above. </w:t>
+      </w:r>
+      <w:r>
+        <w:t>It is expected that this tool will be able to connect directly to Boa’s external servers, pull desired GitHub repository data using customized Boa queries, mine GitHub Issue data for that repository and compute the</w:t>
+      </w:r>
+      <w:r>
+        <w:t xml:space="preserve">. This tool is expected to be graphical in nature as </w:t>
+      </w:r>
+    </w:p>
+    <w:p>
+      <w:pPr>
+        <w:ind w:firstLine="709"/>
+      </w:pPr>
+      <w:r>
+        <w:t>While the full details of the tool require further research, it is expected that this tool will be developed in Java due to limitations in the Boa API and the number of open-source graph packages including JUNG and Gephi. With much research already conducted into the features of these</w:t>
+      </w:r>
+      <w:r>
+        <w:t xml:space="preserve"> open-source graphing libraries</w:t>
+      </w:r>
+      <w:r>
+        <w:t xml:space="preserve"> </w:t>
+      </w:r>
+      <w:sdt>
+        <w:sdtPr>
+          <w:id w:val="-310478860"/>
+          <w:citation/>
+        </w:sdtPr>
+        <w:sdtContent>
+          <w:r>
+            <w:fldChar w:fldCharType="begin"/>
+          </w:r>
+          <w:r>
+            <w:rPr>
+              <w:lang w:val="en-US"/>
+            </w:rPr>
+            <w:instrText xml:space="preserve">CITATION Har12 \l 1033 </w:instrText>
+          </w:r>
+          <w:r>
+            <w:fldChar w:fldCharType="separate"/>
+          </w:r>
+          <w:r>
+            <w:rPr>
+              <w:noProof/>
+              <w:lang w:val="en-US"/>
+            </w:rPr>
+            <w:t>[4]</w:t>
+          </w:r>
+          <w:r>
+            <w:fldChar w:fldCharType="end"/>
+          </w:r>
+        </w:sdtContent>
+      </w:sdt>
+      <w:r>
+        <w:t>,</w:t>
+      </w:r>
+      <w:r>
+        <w:t xml:space="preserve"> this project will also determine which is best for the software tool.</w:t>
+      </w:r>
+      <w:r>
+        <w:t xml:space="preserve"> </w:t>
+      </w:r>
+      <w:r>
+        <w:t xml:space="preserve"> </w:t>
       </w:r>
     </w:p>
     <w:p/>
@@ -370,6 +429,7 @@
         <w:rPr>
           <w:i/>
         </w:rPr>
+        <w:lastRenderedPageBreak/>
         <w:t>Milestone #1 (March 7th, 2016) –</w:t>
       </w:r>
     </w:p>
@@ -390,7 +450,6 @@
         <w:rPr>
           <w:i/>
         </w:rPr>
-        <w:lastRenderedPageBreak/>
         <w:t xml:space="preserve">Milestone #2 (March </w:t>
       </w:r>
       <w:r>
@@ -406,15 +465,86 @@
     <w:p>
       <w:pPr>
         <w:ind w:left="709" w:firstLine="1"/>
+      </w:pPr>
+      <w:r>
+        <w:t>In this milestone, there are two major goals that will be achieved. First, we will identify a collection of GitHub repositories that would</w:t>
+      </w:r>
+      <w:r>
+        <w:t xml:space="preserve"> be ideal to analyze. Repositories that utilize GitHub’s Issue tracker are ideal since this project revolves around pulling defect information from this data. Secondly, at this milestone, it is expected that the tool that mines GitHub issue data is complete and able to properly store archive this data in some data store.</w:t>
+      </w:r>
+    </w:p>
+    <w:p/>
+    <w:p>
+      <w:r>
         <w:rPr>
           <w:i/>
         </w:rPr>
+        <w:t xml:space="preserve">Milestone #3 (March 29th, 2016) </w:t>
+      </w:r>
+      <w:r>
+        <w:t>–</w:t>
+      </w:r>
+    </w:p>
+    <w:p>
+      <w:pPr>
+        <w:ind w:left="709" w:firstLine="1"/>
       </w:pPr>
       <w:r>
-        <w:t xml:space="preserve">In this milestone, there are two major goals that will be achieved. First, we will identify a collection of GitHub repositories that would like to analyze. This includes </w:t>
-      </w:r>
-    </w:p>
-    <w:p/>
+        <w:t xml:space="preserve">There are multiple goals that must be achieved by this milestone. Mostly, this milestone is </w:t>
+      </w:r>
+      <w:r>
+        <w:t xml:space="preserve">concerned with </w:t>
+      </w:r>
+      <w:r>
+        <w:t>t</w:t>
+      </w:r>
+      <w:r>
+        <w:t>he completion of research that attempts to answer the research questions presented in this proposal. Further, at this milestone this project will deliver a paper summarizing our findings and a presentation.</w:t>
+      </w:r>
+      <w:r>
+        <w:t xml:space="preserve"> </w:t>
+      </w:r>
+      <w:r>
+        <w:t xml:space="preserve">Additionally, if time permits, the </w:t>
+      </w:r>
+      <w:r>
+        <w:t>development</w:t>
+      </w:r>
+      <w:r>
+        <w:t xml:space="preserve"> of the software tool will be underway at this state and a usable demo will be provided.</w:t>
+      </w:r>
+    </w:p>
+    <w:p>
+      <w:pPr>
+        <w:ind w:left="709" w:firstLine="1"/>
+      </w:pPr>
+    </w:p>
+    <w:p>
+      <w:pPr>
+        <w:rPr>
+          <w:i/>
+        </w:rPr>
+      </w:pPr>
+      <w:r>
+        <w:rPr>
+          <w:i/>
+        </w:rPr>
+        <w:t>Milestone #4 (End of April, 2016) –</w:t>
+      </w:r>
+    </w:p>
+    <w:p>
+      <w:pPr>
+        <w:ind w:left="709" w:firstLine="1"/>
+      </w:pPr>
+      <w:r>
+        <w:t>While outside of the project deadline, this milestone is concerned with the completion of extra features including the software tool. By this point, the tool should be able to automatically pull data from Boa’s Java interface, visualize GitHub contributions and contributors, and develop social network information from said Boa data. While some of these features are expected to be completed in milestone 3, this milestone is focused on the completion of all features.</w:t>
+      </w:r>
+    </w:p>
+    <w:p>
+      <w:pPr>
+        <w:ind w:left="709" w:firstLine="1"/>
+      </w:pPr>
+    </w:p>
     <w:p>
       <w:pPr>
         <w:rPr>
@@ -477,6 +607,7 @@
           <w:id w:val="1997685280"/>
           <w:citation/>
         </w:sdtPr>
+        <w:sdtEndPr/>
         <w:sdtContent>
           <w:r>
             <w:fldChar w:fldCharType="begin"/>
@@ -495,7 +626,7 @@
               <w:noProof/>
               <w:lang w:val="en-US"/>
             </w:rPr>
-            <w:t>[4]</w:t>
+            <w:t>[5]</w:t>
           </w:r>
           <w:r>
             <w:fldChar w:fldCharType="end"/>
@@ -513,6 +644,7 @@
           <w:id w:val="920374559"/>
           <w:citation/>
         </w:sdtPr>
+        <w:sdtEndPr/>
         <w:sdtContent>
           <w:r>
             <w:fldChar w:fldCharType="begin"/>
@@ -531,7 +663,7 @@
               <w:noProof/>
               <w:lang w:val="en-US"/>
             </w:rPr>
-            <w:t>[4]</w:t>
+            <w:t>[5]</w:t>
           </w:r>
           <w:r>
             <w:fldChar w:fldCharType="end"/>
@@ -552,7 +684,7 @@
           <w:lang w:val="en-US" w:eastAsia="en-US" w:bidi="ar-SA"/>
         </w:rPr>
         <w:drawing>
-          <wp:anchor distT="0" distB="0" distL="114300" distR="114300" simplePos="0" relativeHeight="251660288" behindDoc="0" locked="0" layoutInCell="1" allowOverlap="1" wp14:anchorId="26A5B02D" wp14:editId="6DE442CF">
+          <wp:anchor distT="0" distB="0" distL="114300" distR="114300" simplePos="0" relativeHeight="251658240" behindDoc="0" locked="0" layoutInCell="1" allowOverlap="1" wp14:anchorId="26A5B02D" wp14:editId="6DE442CF">
             <wp:simplePos x="0" y="0"/>
             <wp:positionH relativeFrom="column">
               <wp:posOffset>3470910</wp:posOffset>
@@ -609,7 +741,11 @@
       </w:r>
       <w:r>
         <w:tab/>
-        <w:t>Methodology challenges refer to issues that are likely to be encountered when conducting the experiment</w:t>
+        <w:t xml:space="preserve">Methodology challenges refer to issues that are likely to be encountered when conducting the </w:t>
+      </w:r>
+      <w:r>
+        <w:lastRenderedPageBreak/>
+        <w:t>experiment</w:t>
       </w:r>
       <w:r>
         <w:t xml:space="preserve">. One major challenge that may occur will be linking the mined Issue data to the data collected from GitHub. </w:t>
@@ -626,21 +762,20 @@
     </w:p>
     <w:sdt>
       <w:sdtPr>
+        <w:rPr>
+          <w:rFonts w:ascii="Liberation Serif" w:eastAsia="Droid Sans Fallback" w:hAnsi="Liberation Serif" w:cs="FreeSans"/>
+          <w:color w:val="auto"/>
+          <w:sz w:val="24"/>
+          <w:szCs w:val="24"/>
+          <w:lang w:val="en-CA" w:eastAsia="zh-CN" w:bidi="hi-IN"/>
+        </w:rPr>
         <w:id w:val="-1578125878"/>
         <w:docPartObj>
           <w:docPartGallery w:val="Bibliographies"/>
           <w:docPartUnique/>
         </w:docPartObj>
       </w:sdtPr>
-      <w:sdtEndPr>
-        <w:rPr>
-          <w:rFonts w:ascii="Liberation Serif" w:eastAsia="Droid Sans Fallback" w:hAnsi="Liberation Serif" w:cs="FreeSans"/>
-          <w:color w:val="auto"/>
-          <w:sz w:val="24"/>
-          <w:szCs w:val="24"/>
-          <w:lang w:val="en-CA" w:eastAsia="zh-CN" w:bidi="hi-IN"/>
-        </w:rPr>
-      </w:sdtEndPr>
+      <w:sdtEndPr/>
       <w:sdtContent>
         <w:p>
           <w:pPr>
@@ -655,6 +790,7 @@
             <w:id w:val="-573587230"/>
             <w:bibliography/>
           </w:sdtPr>
+          <w:sdtEndPr/>
           <w:sdtContent>
             <w:p>
               <w:pPr>
@@ -690,7 +826,7 @@
               </w:tblGrid>
               <w:tr>
                 <w:trPr>
-                  <w:divId w:val="298609458"/>
+                  <w:divId w:val="1175849398"/>
                   <w:tblCellSpacing w:w="15" w:type="dxa"/>
                 </w:trPr>
                 <w:tc>
@@ -751,7 +887,7 @@
               </w:tr>
               <w:tr>
                 <w:trPr>
-                  <w:divId w:val="298609458"/>
+                  <w:divId w:val="1175849398"/>
                   <w:tblCellSpacing w:w="15" w:type="dxa"/>
                 </w:trPr>
                 <w:tc>
@@ -797,7 +933,7 @@
               </w:tr>
               <w:tr>
                 <w:trPr>
-                  <w:divId w:val="298609458"/>
+                  <w:divId w:val="1175849398"/>
                   <w:tblCellSpacing w:w="15" w:type="dxa"/>
                 </w:trPr>
                 <w:tc>
@@ -857,7 +993,7 @@
               </w:tr>
               <w:tr>
                 <w:trPr>
-                  <w:divId w:val="298609458"/>
+                  <w:divId w:val="1175849398"/>
                   <w:tblCellSpacing w:w="15" w:type="dxa"/>
                 </w:trPr>
                 <w:tc>
@@ -896,6 +1032,66 @@
                       <w:rPr>
                         <w:noProof/>
                       </w:rPr>
+                      <w:t xml:space="preserve">J. R. Harger and P. . J. Crossno, "Comparison of Open Source Visual Analytics Toolkits," in </w:t>
+                    </w:r>
+                    <w:r>
+                      <w:rPr>
+                        <w:i/>
+                        <w:iCs/>
+                        <w:noProof/>
+                      </w:rPr>
+                      <w:t>SPIE Conference on Visualization and Data Analysis</w:t>
+                    </w:r>
+                    <w:r>
+                      <w:rPr>
+                        <w:noProof/>
+                      </w:rPr>
+                      <w:t xml:space="preserve">, 2012. </w:t>
+                    </w:r>
+                  </w:p>
+                </w:tc>
+              </w:tr>
+              <w:tr>
+                <w:trPr>
+                  <w:divId w:val="1175849398"/>
+                  <w:tblCellSpacing w:w="15" w:type="dxa"/>
+                </w:trPr>
+                <w:tc>
+                  <w:tcPr>
+                    <w:tcW w:w="50" w:type="pct"/>
+                    <w:hideMark/>
+                  </w:tcPr>
+                  <w:p>
+                    <w:pPr>
+                      <w:pStyle w:val="Bibliography"/>
+                      <w:rPr>
+                        <w:noProof/>
+                      </w:rPr>
+                    </w:pPr>
+                    <w:r>
+                      <w:rPr>
+                        <w:noProof/>
+                      </w:rPr>
+                      <w:t xml:space="preserve">[5] </w:t>
+                    </w:r>
+                  </w:p>
+                </w:tc>
+                <w:tc>
+                  <w:tcPr>
+                    <w:tcW w:w="0" w:type="auto"/>
+                    <w:hideMark/>
+                  </w:tcPr>
+                  <w:p>
+                    <w:pPr>
+                      <w:pStyle w:val="Bibliography"/>
+                      <w:rPr>
+                        <w:noProof/>
+                      </w:rPr>
+                    </w:pPr>
+                    <w:r>
+                      <w:rPr>
+                        <w:noProof/>
+                      </w:rPr>
                       <w:t xml:space="preserve">E. Kalliamvakou, G. Gousios, K. Blincoe, L. Singer, D. M. German and D. Damian, "The Promises and Perils of Mining GitHub," in </w:t>
                     </w:r>
                     <w:r>
@@ -911,6 +1107,66 @@
                         <w:noProof/>
                       </w:rPr>
                       <w:t xml:space="preserve">, Hyderabad, India, 2014. </w:t>
+                    </w:r>
+                  </w:p>
+                </w:tc>
+              </w:tr>
+              <w:tr>
+                <w:trPr>
+                  <w:divId w:val="1175849398"/>
+                  <w:tblCellSpacing w:w="15" w:type="dxa"/>
+                </w:trPr>
+                <w:tc>
+                  <w:tcPr>
+                    <w:tcW w:w="50" w:type="pct"/>
+                    <w:hideMark/>
+                  </w:tcPr>
+                  <w:p>
+                    <w:pPr>
+                      <w:pStyle w:val="Bibliography"/>
+                      <w:rPr>
+                        <w:noProof/>
+                      </w:rPr>
+                    </w:pPr>
+                    <w:r>
+                      <w:rPr>
+                        <w:noProof/>
+                      </w:rPr>
+                      <w:t xml:space="preserve">[6] </w:t>
+                    </w:r>
+                  </w:p>
+                </w:tc>
+                <w:tc>
+                  <w:tcPr>
+                    <w:tcW w:w="0" w:type="auto"/>
+                    <w:hideMark/>
+                  </w:tcPr>
+                  <w:p>
+                    <w:pPr>
+                      <w:pStyle w:val="Bibliography"/>
+                      <w:rPr>
+                        <w:noProof/>
+                      </w:rPr>
+                    </w:pPr>
+                    <w:r>
+                      <w:rPr>
+                        <w:noProof/>
+                      </w:rPr>
+                      <w:t xml:space="preserve">C. Bird, N. Nagappan, P. Devanbu, H. Gall and B. Murphy, "Does Distributed Development Affect Software Quality? An Empirical Case Study of Windows Vista," in </w:t>
+                    </w:r>
+                    <w:r>
+                      <w:rPr>
+                        <w:i/>
+                        <w:iCs/>
+                        <w:noProof/>
+                      </w:rPr>
+                      <w:t>International Conference on Software Engineering (ICSE)</w:t>
+                    </w:r>
+                    <w:r>
+                      <w:rPr>
+                        <w:noProof/>
+                      </w:rPr>
+                      <w:t xml:space="preserve">, Vancouver, 2009. </w:t>
                     </w:r>
                   </w:p>
                 </w:tc>
@@ -918,7 +1174,7 @@
             </w:tbl>
             <w:p>
               <w:pPr>
-                <w:divId w:val="298609458"/>
+                <w:divId w:val="1175849398"/>
                 <w:rPr>
                   <w:rFonts w:eastAsia="Times New Roman"/>
                   <w:noProof/>
@@ -1864,7 +2120,7 @@
         </b:NameList>
       </b:Author>
     </b:Author>
-    <b:RefOrder>4</b:RefOrder>
+    <b:RefOrder>5</b:RefOrder>
   </b:Source>
   <b:Source>
     <b:Tag>Gou12</b:Tag>
@@ -1890,11 +2146,72 @@
     </b:Author>
     <b:RefOrder>3</b:RefOrder>
   </b:Source>
+  <b:Source>
+    <b:Tag>Har12</b:Tag>
+    <b:SourceType>ConferenceProceedings</b:SourceType>
+    <b:Guid>{ADAC4CD8-958D-4039-A363-201C4DB89CB4}</b:Guid>
+    <b:Title>Comparison of Open Source Visual Analytics Toolkits</b:Title>
+    <b:Year>2012</b:Year>
+    <b:ConferenceName>SPIE Conference on Visualization and Data Analysis</b:ConferenceName>
+    <b:Author>
+      <b:Author>
+        <b:NameList>
+          <b:Person>
+            <b:Last>Harger</b:Last>
+            <b:Middle>R. </b:Middle>
+            <b:First>John</b:First>
+          </b:Person>
+          <b:Person>
+            <b:Last>Crossno</b:Last>
+            <b:Middle> J.</b:Middle>
+            <b:First>Patricia</b:First>
+          </b:Person>
+        </b:NameList>
+      </b:Author>
+    </b:Author>
+    <b:RefOrder>4</b:RefOrder>
+  </b:Source>
+  <b:Source>
+    <b:Tag>Bir09</b:Tag>
+    <b:SourceType>ConferenceProceedings</b:SourceType>
+    <b:Guid>{D34341C5-161F-4C83-8862-0B37C1056CCD}</b:Guid>
+    <b:Title>Does Distributed Development Affect Software Quality? An Empirical Case Study of Windows Vista</b:Title>
+    <b:Year>2009</b:Year>
+    <b:ConferenceName>International Conference on Software Engineering (ICSE)</b:ConferenceName>
+    <b:City>Vancouver</b:City>
+    <b:Author>
+      <b:Author>
+        <b:NameList>
+          <b:Person>
+            <b:Last>Bird</b:Last>
+            <b:First>Christian</b:First>
+          </b:Person>
+          <b:Person>
+            <b:Last>Nagappan</b:Last>
+            <b:First>Nachiappan</b:First>
+          </b:Person>
+          <b:Person>
+            <b:Last>Devanbu</b:Last>
+            <b:First>Premkumar </b:First>
+          </b:Person>
+          <b:Person>
+            <b:Last>Gall</b:Last>
+            <b:First>Harald </b:First>
+          </b:Person>
+          <b:Person>
+            <b:Last>Murphy</b:Last>
+            <b:First>Brendan</b:First>
+          </b:Person>
+        </b:NameList>
+      </b:Author>
+    </b:Author>
+    <b:RefOrder>6</b:RefOrder>
+  </b:Source>
 </b:Sources>
 </file>
 
 <file path=customXml/itemProps1.xml><?xml version="1.0" encoding="utf-8"?>
-<ds:datastoreItem xmlns:ds="http://schemas.openxmlformats.org/officeDocument/2006/customXml" ds:itemID="{5EE99152-3B48-4333-96D9-56EEAC10ECDE}">
+<ds:datastoreItem xmlns:ds="http://schemas.openxmlformats.org/officeDocument/2006/customXml" ds:itemID="{84B9653D-BFC7-4A29-B3A3-333166228CB9}">
   <ds:schemaRefs>
     <ds:schemaRef ds:uri="http://schemas.openxmlformats.org/officeDocument/2006/bibliography"/>
   </ds:schemaRefs>

</xml_diff>

<commit_message>
Still need to write about experimental evaluation
</commit_message>
<xml_diff>
--- a/Proposal/Proposal_Text_Bryan.docx
+++ b/Proposal/Proposal_Text_Bryan.docx
@@ -40,8 +40,16 @@
         <w:rPr>
           <w:bCs/>
         </w:rPr>
-        <w:t xml:space="preserve">To achieve the research questions stated above, there are several </w:t>
-      </w:r>
+        <w:t xml:space="preserve">To achieve the research questions </w:t>
+      </w:r>
+      <w:r>
+        <w:rPr>
+          <w:bCs/>
+        </w:rPr>
+        <w:t>stated above, this project will evaluate several large scale GitHub repositories and compare a social network of contributors and components to the repository’s GitHub Issues data. This section describes three major areas that will be carried out throughout the lifetime of the project. These are the repository dataset that will be used, the experimental evaluation, and the software tool. This section describes each of these three areas in detail.</w:t>
+      </w:r>
+      <w:bookmarkStart w:id="0" w:name="_GoBack"/>
+      <w:bookmarkEnd w:id="0"/>
     </w:p>
     <w:p>
       <w:pPr>
@@ -312,6 +320,31 @@
         <w:rPr>
           <w:b/>
         </w:rPr>
+        <w:t>Experimental Evaluation:</w:t>
+      </w:r>
+    </w:p>
+    <w:p>
+      <w:r>
+        <w:tab/>
+      </w:r>
+    </w:p>
+    <w:p/>
+    <w:p>
+      <w:pPr>
+        <w:rPr>
+          <w:b/>
+        </w:rPr>
+      </w:pPr>
+      <w:r>
+        <w:rPr>
+          <w:b/>
+        </w:rPr>
+        <w:t xml:space="preserve">Software </w:t>
+      </w:r>
+      <w:r>
+        <w:rPr>
+          <w:b/>
+        </w:rPr>
         <w:t>Tool:</w:t>
       </w:r>
     </w:p>
@@ -353,6 +386,7 @@
           <w:id w:val="-310478860"/>
           <w:citation/>
         </w:sdtPr>
+        <w:sdtEndPr/>
         <w:sdtContent>
           <w:r>
             <w:fldChar w:fldCharType="begin"/>
@@ -429,7 +463,6 @@
         <w:rPr>
           <w:i/>
         </w:rPr>
-        <w:lastRenderedPageBreak/>
         <w:t>Milestone #1 (March 7th, 2016) –</w:t>
       </w:r>
     </w:p>
@@ -674,7 +707,11 @@
         <w:t>.</w:t>
       </w:r>
       <w:r>
-        <w:t xml:space="preserve"> However, of those 50,000 commits, GitHub notes that there are only 34,000 commits to the core Rails repository, there are only 34,000 commits present. As such, this project must consider forked repositories as well to get a bigger picture of commit and contributor information. </w:t>
+        <w:t xml:space="preserve"> However, of those 50,000 commits, GitHub notes that there are only 34,000 commits to the core Rails repository, there are only 34,000 commits present. As such, this project must consider forked repositories as well to get a bigger picture of </w:t>
+      </w:r>
+      <w:r>
+        <w:lastRenderedPageBreak/>
+        <w:t xml:space="preserve">commit and contributor information. </w:t>
       </w:r>
     </w:p>
     <w:p>
@@ -741,11 +778,7 @@
       </w:r>
       <w:r>
         <w:tab/>
-        <w:t xml:space="preserve">Methodology challenges refer to issues that are likely to be encountered when conducting the </w:t>
-      </w:r>
-      <w:r>
-        <w:lastRenderedPageBreak/>
-        <w:t>experiment</w:t>
+        <w:t>Methodology challenges refer to issues that are likely to be encountered when conducting the experiment</w:t>
       </w:r>
       <w:r>
         <w:t xml:space="preserve">. One major challenge that may occur will be linking the mined Issue data to the data collected from GitHub. </w:t>
@@ -1181,8 +1214,6 @@
                 </w:rPr>
               </w:pPr>
             </w:p>
-            <w:bookmarkStart w:id="0" w:name="_GoBack"/>
-            <w:bookmarkEnd w:id="0"/>
             <w:p>
               <w:r>
                 <w:rPr>
@@ -2211,7 +2242,7 @@
 </file>
 
 <file path=customXml/itemProps1.xml><?xml version="1.0" encoding="utf-8"?>
-<ds:datastoreItem xmlns:ds="http://schemas.openxmlformats.org/officeDocument/2006/customXml" ds:itemID="{84B9653D-BFC7-4A29-B3A3-333166228CB9}">
+<ds:datastoreItem xmlns:ds="http://schemas.openxmlformats.org/officeDocument/2006/customXml" ds:itemID="{ADA9177B-8A01-4086-9BC7-68F087951BA8}">
   <ds:schemaRefs>
     <ds:schemaRef ds:uri="http://schemas.openxmlformats.org/officeDocument/2006/bibliography"/>
   </ds:schemaRefs>

</xml_diff>